<commit_message>
More work on the documentation and thermal properties
</commit_message>
<xml_diff>
--- a/Tests/UnderReview/SoilTemperature/Soil properties for SoilTemperature.docx
+++ b/Tests/UnderReview/SoilTemperature/Soil properties for SoilTemperature.docx
@@ -5,17 +5,23 @@
     <w:p>
       <w:pPr>
         <w:spacing w:after="0"/>
-      </w:pPr>
-      <w:r>
-        <w:t xml:space="preserve">Issues with setting soil properties that are consistent with </w:t>
-      </w:r>
-      <w:proofErr w:type="spellStart"/>
-      <w:r>
-        <w:t>SoilTemperature’s</w:t>
-      </w:r>
-      <w:proofErr w:type="spellEnd"/>
-      <w:r>
-        <w:t xml:space="preserve"> expectations.</w:t>
+        <w:rPr>
+          <w:b/>
+          <w:bCs/>
+          <w:sz w:val="24"/>
+          <w:szCs w:val="24"/>
+          <w:u w:val="single"/>
+        </w:rPr>
+      </w:pPr>
+      <w:r>
+        <w:rPr>
+          <w:b/>
+          <w:bCs/>
+          <w:sz w:val="24"/>
+          <w:szCs w:val="24"/>
+          <w:u w:val="single"/>
+        </w:rPr>
+        <w:t>Issues with setting soil properties that are consistent with SoilTemperature’s expectations</w:t>
       </w:r>
     </w:p>
     <w:p>
@@ -43,14 +49,7 @@
           <w:b/>
           <w:bCs/>
         </w:rPr>
-        <w:t>Clay%</w:t>
-      </w:r>
-      <w:r>
-        <w:rPr>
-          <w:b/>
-          <w:bCs/>
-        </w:rPr>
-        <w:t xml:space="preserve"> </w:t>
+        <w:t xml:space="preserve">soil particle size </w:t>
       </w:r>
       <w:r>
         <w:rPr>
@@ -64,6 +63,13 @@
           <w:b/>
           <w:bCs/>
         </w:rPr>
+        <w:t xml:space="preserve"> (Sand, Silt, Clay)</w:t>
+      </w:r>
+      <w:r>
+        <w:rPr>
+          <w:b/>
+          <w:bCs/>
+        </w:rPr>
         <w:t>:</w:t>
       </w:r>
     </w:p>
@@ -83,21 +89,8 @@
         <w:t>%</w:t>
       </w:r>
       <w:r>
-        <w:t xml:space="preserve"> is used in the </w:t>
-      </w:r>
-      <w:proofErr w:type="spellStart"/>
-      <w:r>
-        <w:t>pedotransfer</w:t>
-      </w:r>
-      <w:proofErr w:type="spellEnd"/>
-      <w:r>
-        <w:t xml:space="preserve"> functions to estimate the soil thermal properties – it is a required </w:t>
-      </w:r>
-      <w:proofErr w:type="gramStart"/>
-      <w:r>
-        <w:t>input</w:t>
-      </w:r>
-      <w:proofErr w:type="gramEnd"/>
+        <w:t xml:space="preserve"> is used in the pedotransfer functions to estimate the soil thermal properties – it is a required input</w:t>
+      </w:r>
     </w:p>
     <w:p>
       <w:pPr>
@@ -109,21 +102,8 @@
         <w:spacing w:after="0"/>
       </w:pPr>
       <w:r>
-        <w:t xml:space="preserve">Many soils in </w:t>
-      </w:r>
-      <w:proofErr w:type="spellStart"/>
-      <w:r>
-        <w:t>APSoil</w:t>
-      </w:r>
-      <w:proofErr w:type="spellEnd"/>
-      <w:r>
-        <w:t xml:space="preserve"> and the test suit do not have this value entered in the soil </w:t>
-      </w:r>
-      <w:proofErr w:type="gramStart"/>
-      <w:r>
-        <w:t>descriptions</w:t>
-      </w:r>
-      <w:proofErr w:type="gramEnd"/>
+        <w:t>Many soils in APSoil and the test suit do not have this value entered in the soil descriptions</w:t>
+      </w:r>
     </w:p>
     <w:p>
       <w:pPr>
@@ -154,27 +134,13 @@
         <w:t xml:space="preserve">If no </w:t>
       </w:r>
       <w:r>
-        <w:t>Clay%</w:t>
-      </w:r>
-      <w:r>
-        <w:t xml:space="preserve"> </w:t>
-      </w:r>
-      <w:r>
-        <w:t xml:space="preserve">data is </w:t>
-      </w:r>
-      <w:proofErr w:type="gramStart"/>
-      <w:r>
-        <w:t>supplied</w:t>
-      </w:r>
-      <w:proofErr w:type="gramEnd"/>
-      <w:r>
-        <w:t xml:space="preserve"> then assume the </w:t>
-      </w:r>
-      <w:r>
-        <w:t>Clay%</w:t>
-      </w:r>
-      <w:r>
-        <w:t xml:space="preserve"> </w:t>
+        <w:t xml:space="preserve">Clay% </w:t>
+      </w:r>
+      <w:r>
+        <w:t xml:space="preserve">data is supplied then assume the </w:t>
+      </w:r>
+      <w:r>
+        <w:t xml:space="preserve">Clay% </w:t>
       </w:r>
       <w:r>
         <w:t xml:space="preserve">is </w:t>
@@ -184,6 +150,9 @@
       </w:r>
       <w:r>
         <w:t xml:space="preserve"> at all depths</w:t>
+      </w:r>
+      <w:r>
+        <w:t>, Silt is 65% and Sand is 5%</w:t>
       </w:r>
     </w:p>
     <w:p>
@@ -196,13 +165,8 @@
         <w:spacing w:after="0"/>
       </w:pPr>
       <w:r>
-        <w:t xml:space="preserve">Insert this into the GUI, highlighting that it is an APSIM assumed value, encourage users to input more accurate data but allow the simulation to proceed as </w:t>
-      </w:r>
-      <w:proofErr w:type="gramStart"/>
-      <w:r>
-        <w:t>is</w:t>
-      </w:r>
-      <w:proofErr w:type="gramEnd"/>
+        <w:t>Insert this into the GUI, highlighting that it is an APSIM assumed value, encourage users to input more accurate data but allow the simulation to proceed as is</w:t>
+      </w:r>
     </w:p>
     <w:p>
       <w:pPr>
@@ -214,13 +178,8 @@
         <w:spacing w:after="0"/>
       </w:pPr>
       <w:r>
-        <w:t xml:space="preserve">User can then type over the supplied values in the GUI if they have better information – and in this case the highlighting would go </w:t>
-      </w:r>
-      <w:proofErr w:type="gramStart"/>
-      <w:r>
-        <w:t>away</w:t>
-      </w:r>
-      <w:proofErr w:type="gramEnd"/>
+        <w:t>User can then type over the supplied values in the GUI if they have better information – and in this case the highlighting would go away</w:t>
+      </w:r>
     </w:p>
     <w:p>
       <w:pPr>
@@ -280,15 +239,7 @@
         <w:t>%</w:t>
       </w:r>
       <w:r>
-        <w:t xml:space="preserve"> appears to not be pulled through from </w:t>
-      </w:r>
-      <w:proofErr w:type="spellStart"/>
-      <w:r>
-        <w:t>APSoil</w:t>
-      </w:r>
-      <w:proofErr w:type="spellEnd"/>
-      <w:r>
-        <w:t xml:space="preserve"> (if it even exists in that database)</w:t>
+        <w:t xml:space="preserve"> appears to not be pulled through from APSoil (if it even exists in that database)</w:t>
       </w:r>
     </w:p>
     <w:p>
@@ -301,13 +252,8 @@
         <w:spacing w:after="0"/>
       </w:pPr>
       <w:r>
-        <w:t xml:space="preserve">Most soils will, in reality, have a value of 0 (no rocks) but there are substantial areas of stony/rocky soil in New Zealand and </w:t>
-      </w:r>
-      <w:proofErr w:type="gramStart"/>
-      <w:r>
-        <w:t>internationally</w:t>
-      </w:r>
-      <w:proofErr w:type="gramEnd"/>
+        <w:t>Most soils will, in reality, have a value of 0 (no rocks) but there are substantial areas of stony/rocky soil in New Zealand and internationally</w:t>
+      </w:r>
     </w:p>
     <w:p>
       <w:pPr>
@@ -319,13 +265,8 @@
         <w:spacing w:after="0"/>
       </w:pPr>
       <w:r>
-        <w:t xml:space="preserve">APSIM does not currently handle these very </w:t>
-      </w:r>
-      <w:proofErr w:type="gramStart"/>
-      <w:r>
-        <w:t>well</w:t>
-      </w:r>
-      <w:proofErr w:type="gramEnd"/>
+        <w:t>APSIM does not currently handle these very well</w:t>
+      </w:r>
     </w:p>
     <w:p>
       <w:pPr>
@@ -343,13 +284,8 @@
         <w:t xml:space="preserve">Rocks% </w:t>
       </w:r>
       <w:r>
-        <w:t xml:space="preserve">is important for calculating the thermal </w:t>
-      </w:r>
-      <w:proofErr w:type="gramStart"/>
-      <w:r>
-        <w:t>properties</w:t>
-      </w:r>
-      <w:proofErr w:type="gramEnd"/>
+        <w:t>is important for calculating the thermal properties</w:t>
+      </w:r>
     </w:p>
     <w:p>
       <w:pPr>
@@ -402,15 +338,7 @@
         <w:t xml:space="preserve">Rocks% </w:t>
       </w:r>
       <w:r>
-        <w:t xml:space="preserve">is </w:t>
-      </w:r>
-      <w:proofErr w:type="gramStart"/>
-      <w:r>
-        <w:t>blank</w:t>
-      </w:r>
-      <w:proofErr w:type="gramEnd"/>
-      <w:r>
-        <w:t xml:space="preserve"> then estimate the value by layer:</w:t>
+        <w:t>is blank then estimate the value by layer:</w:t>
       </w:r>
     </w:p>
     <w:p>
@@ -423,21 +351,8 @@
         <w:spacing w:after="0"/>
       </w:pPr>
       <w:r>
-        <w:t xml:space="preserve">Assume </w:t>
-      </w:r>
-      <w:proofErr w:type="spellStart"/>
-      <w:r>
-        <w:t>rp</w:t>
-      </w:r>
-      <w:proofErr w:type="spellEnd"/>
-      <w:r>
-        <w:t xml:space="preserve"> (particle density) is 2.65 Mg /</w:t>
-      </w:r>
-      <w:proofErr w:type="gramStart"/>
-      <w:r>
-        <w:t>m3</w:t>
-      </w:r>
-      <w:proofErr w:type="gramEnd"/>
+        <w:t>Assume rp (particle density) is 2.65 Mg /m3</w:t>
+      </w:r>
       <w:r>
         <w:t xml:space="preserve"> </w:t>
       </w:r>
@@ -452,28 +367,7 @@
         <w:spacing w:after="0"/>
       </w:pPr>
       <w:r>
-        <w:t>Estimate effective total porosity (</w:t>
-      </w:r>
-      <w:proofErr w:type="spellStart"/>
-      <w:r>
-        <w:t>tp</w:t>
-      </w:r>
-      <w:proofErr w:type="spellEnd"/>
-      <w:r>
-        <w:t>) as (1-bd/</w:t>
-      </w:r>
-      <w:proofErr w:type="spellStart"/>
-      <w:proofErr w:type="gramStart"/>
-      <w:r>
-        <w:t>rp</w:t>
-      </w:r>
-      <w:proofErr w:type="spellEnd"/>
-      <w:r>
-        <w:t>)*</w:t>
-      </w:r>
-      <w:proofErr w:type="gramEnd"/>
-      <w:r>
-        <w:t>0.93</w:t>
+        <w:t>Estimate effective total porosity (tp) as (1-bd/rp)*0.93</w:t>
       </w:r>
     </w:p>
     <w:p>
@@ -495,37 +389,7 @@
         <w:t>Sat</w:t>
       </w:r>
       <w:r>
-        <w:t>/</w:t>
-      </w:r>
-      <w:proofErr w:type="spellStart"/>
-      <w:r>
-        <w:t>tp</w:t>
-      </w:r>
-      <w:proofErr w:type="spellEnd"/>
-      <w:r>
-        <w:t xml:space="preserve">) &gt; 0.1 then take </w:t>
-      </w:r>
-      <w:proofErr w:type="spellStart"/>
-      <w:r>
-        <w:t>RocksFraction</w:t>
-      </w:r>
-      <w:proofErr w:type="spellEnd"/>
-      <w:r>
-        <w:t xml:space="preserve"> = </w:t>
-      </w:r>
-      <w:r>
-        <w:t>(1-Sat/</w:t>
-      </w:r>
-      <w:proofErr w:type="spellStart"/>
-      <w:r>
-        <w:t>tp</w:t>
-      </w:r>
-      <w:proofErr w:type="spellEnd"/>
-      <w:r>
-        <w:t>)</w:t>
-      </w:r>
-      <w:r>
-        <w:t>, else 0.0</w:t>
+        <w:t>/tp) &gt; 0.1 then take RocksFraction = (1-Sat/tp), else 0.0</w:t>
       </w:r>
     </w:p>
     <w:p>
@@ -566,19 +430,11 @@
         <w:t xml:space="preserve">As with </w:t>
       </w:r>
       <w:r>
-        <w:t>Clay</w:t>
-      </w:r>
-      <w:r>
-        <w:t>%</w:t>
-      </w:r>
-      <w:r>
-        <w:t xml:space="preserve">, show the estimated values with some highlight in the GUI and alert users to overwrite if </w:t>
-      </w:r>
-      <w:proofErr w:type="gramStart"/>
-      <w:r>
-        <w:t>needed</w:t>
-      </w:r>
-      <w:proofErr w:type="gramEnd"/>
+        <w:t>Clay%</w:t>
+      </w:r>
+      <w:r>
+        <w:t>, show the estimated values with some highlight in the GUI and alert users to overwrite if needed</w:t>
+      </w:r>
     </w:p>
     <w:p>
       <w:pPr>
@@ -654,17 +510,8 @@
           <w:b/>
           <w:bCs/>
         </w:rPr>
-        <w:t xml:space="preserve">Soil properties are structured for the fine-earth fraction but are expected to be whole-soil </w:t>
-      </w:r>
-      <w:proofErr w:type="gramStart"/>
-      <w:r>
-        <w:rPr>
-          <w:b/>
-          <w:bCs/>
-        </w:rPr>
-        <w:t>values</w:t>
-      </w:r>
-      <w:proofErr w:type="gramEnd"/>
+        <w:t>Soil properties are structured for the fine-earth fraction but are expected to be whole-soil values</w:t>
+      </w:r>
     </w:p>
     <w:p>
       <w:pPr>
@@ -692,6 +539,7 @@
           <w:i/>
           <w:iCs/>
         </w:rPr>
+        <w:lastRenderedPageBreak/>
         <w:t>Solution</w:t>
       </w:r>
     </w:p>
@@ -705,22 +553,10 @@
         <w:spacing w:after="0"/>
       </w:pPr>
       <w:r>
-        <w:lastRenderedPageBreak/>
-        <w:t xml:space="preserve">Within </w:t>
-      </w:r>
-      <w:proofErr w:type="spellStart"/>
-      <w:r>
-        <w:t>SoilTemperature</w:t>
-      </w:r>
-      <w:proofErr w:type="spellEnd"/>
-      <w:r>
-        <w:t xml:space="preserve"> convert the </w:t>
-      </w:r>
-      <w:r>
-        <w:t>Clay</w:t>
-      </w:r>
-      <w:r>
-        <w:t>%</w:t>
+        <w:t xml:space="preserve">Within SoilTemperature convert the </w:t>
+      </w:r>
+      <w:r>
+        <w:t>Clay%</w:t>
       </w:r>
       <w:r>
         <w:t xml:space="preserve">, </w:t>
@@ -729,13 +565,8 @@
         <w:t>BD and Carbon%</w:t>
       </w:r>
       <w:r>
-        <w:t xml:space="preserve"> to whole soil values before calculating the thermal </w:t>
-      </w:r>
-      <w:proofErr w:type="gramStart"/>
-      <w:r>
-        <w:t>properties</w:t>
-      </w:r>
-      <w:proofErr w:type="gramEnd"/>
+        <w:t xml:space="preserve"> to whole soil values before calculating the thermal properties</w:t>
+      </w:r>
     </w:p>
     <w:p>
       <w:pPr>
@@ -747,13 +578,8 @@
         <w:spacing w:after="0"/>
       </w:pPr>
       <w:r>
-        <w:t xml:space="preserve">This will have no effect on other models in </w:t>
-      </w:r>
-      <w:proofErr w:type="gramStart"/>
-      <w:r>
-        <w:t>APSIM</w:t>
-      </w:r>
-      <w:proofErr w:type="gramEnd"/>
+        <w:t>This will have no effect on other models in APSIM</w:t>
+      </w:r>
     </w:p>
     <w:p>
       <w:pPr>
@@ -777,27 +603,14 @@
         </w:numPr>
         <w:spacing w:after="0"/>
       </w:pPr>
-      <w:proofErr w:type="spellStart"/>
-      <w:r>
-        <w:t>BD_whole</w:t>
-      </w:r>
-      <w:proofErr w:type="spellEnd"/>
-      <w:r>
-        <w:t xml:space="preserve"> = </w:t>
-      </w:r>
-      <w:proofErr w:type="spellStart"/>
-      <w:r>
-        <w:t>BD</w:t>
+      <w:r>
+        <w:t>BD_whole = BD</w:t>
       </w:r>
       <w:r>
         <w:t>+</w:t>
       </w:r>
       <w:r>
-        <w:t>Rocks</w:t>
-      </w:r>
-      <w:proofErr w:type="spellEnd"/>
-      <w:r>
-        <w:t>%</w:t>
+        <w:t>Rocks%</w:t>
       </w:r>
       <w:r>
         <w:t>/100*2.65</w:t>
@@ -812,34 +625,24 @@
         </w:numPr>
         <w:spacing w:after="0"/>
       </w:pPr>
-      <w:proofErr w:type="spellStart"/>
-      <w:r>
-        <w:t>Clay_whole</w:t>
-      </w:r>
-      <w:proofErr w:type="spellEnd"/>
+      <w:r>
+        <w:t xml:space="preserve">Clay_whole </w:t>
+      </w:r>
+      <w:r>
+        <w:t>=</w:t>
+      </w:r>
       <w:r>
         <w:t xml:space="preserve"> </w:t>
       </w:r>
       <w:r>
-        <w:t>=</w:t>
-      </w:r>
-      <w:r>
-        <w:t xml:space="preserve"> </w:t>
-      </w:r>
-      <w:r>
         <w:t>(100-</w:t>
       </w:r>
       <w:r>
-        <w:t>Rocks</w:t>
-      </w:r>
-      <w:proofErr w:type="gramStart"/>
-      <w:r>
-        <w:t>%</w:t>
+        <w:t>Rocks%</w:t>
       </w:r>
       <w:r>
         <w:t>)*</w:t>
       </w:r>
-      <w:proofErr w:type="gramEnd"/>
       <w:r>
         <w:t>Clay%</w:t>
       </w:r>
@@ -856,34 +659,30 @@
         </w:numPr>
         <w:spacing w:after="0"/>
       </w:pPr>
-      <w:proofErr w:type="spellStart"/>
-      <w:r>
-        <w:t>OM_whole</w:t>
-      </w:r>
-      <w:proofErr w:type="spellEnd"/>
+      <w:r>
+        <w:t xml:space="preserve">OM_whole </w:t>
+      </w:r>
+      <w:r>
+        <w:t>=</w:t>
+      </w:r>
       <w:r>
         <w:t xml:space="preserve"> </w:t>
       </w:r>
       <w:r>
-        <w:t>=</w:t>
-      </w:r>
-      <w:r>
-        <w:t xml:space="preserve"> </w:t>
-      </w:r>
-      <w:r>
         <w:t>(100-</w:t>
       </w:r>
       <w:r>
         <w:t>Rock</w:t>
       </w:r>
-      <w:proofErr w:type="gramStart"/>
+      <w:r>
+        <w:t>s</w:t>
+      </w:r>
       <w:r>
         <w:t>%</w:t>
       </w:r>
       <w:r>
         <w:t>)*</w:t>
       </w:r>
-      <w:proofErr w:type="gramEnd"/>
       <w:r>
         <w:t>OM%</w:t>
       </w:r>
@@ -903,11 +702,6 @@
       <w:r>
         <w:t>Use the above parameters to calculate the thermal conductivity parameters (L713)</w:t>
       </w:r>
-    </w:p>
-    <w:p>
-      <w:pPr>
-        <w:spacing w:after="0"/>
-      </w:pPr>
     </w:p>
     <w:p>
       <w:pPr>
@@ -4049,7 +3843,302 @@
     <w:p>
       <w:pPr>
         <w:spacing w:after="0"/>
-      </w:pPr>
+        <w:rPr>
+          <w:b/>
+          <w:bCs/>
+        </w:rPr>
+      </w:pPr>
+      <w:r>
+        <w:rPr>
+          <w:b/>
+          <w:bCs/>
+        </w:rPr>
+        <w:t>Add soil organic matter into the thermal property calculations</w:t>
+      </w:r>
+    </w:p>
+    <w:p>
+      <w:pPr>
+        <w:spacing w:after="0"/>
+        <w:rPr>
+          <w:b/>
+          <w:bCs/>
+        </w:rPr>
+      </w:pPr>
+    </w:p>
+    <w:p>
+      <w:pPr>
+        <w:spacing w:after="0"/>
+      </w:pPr>
+      <w:r>
+        <w:t xml:space="preserve">There are all sorts of issues in SPwB on the thermal properties. Instead use </w:t>
+      </w:r>
+      <w:hyperlink r:id="rId6" w:history="1">
+        <w:r>
+          <w:rPr>
+            <w:rStyle w:val="Hyperlink"/>
+          </w:rPr>
+          <w:t>https://doi.org/10.1111/ejss.12366</w:t>
+        </w:r>
+      </w:hyperlink>
+      <w:r>
+        <w:t xml:space="preserve"> and the Simplified de Vries model – extended to frozen soils</w:t>
+      </w:r>
+      <w:r>
+        <w:t xml:space="preserve">. Note that </w:t>
+      </w:r>
+      <w:hyperlink r:id="rId7" w:history="1">
+        <w:r>
+          <w:rPr>
+            <w:rStyle w:val="Hyperlink"/>
+          </w:rPr>
+          <w:t>https://doi.org/10.1002/saj2.20102</w:t>
+        </w:r>
+      </w:hyperlink>
+      <w:r>
+        <w:t xml:space="preserve"> is an ‘update/improvement’ but the advance is relatively minor and there is no facility to include organic matter content</w:t>
+      </w:r>
+    </w:p>
+    <w:p>
+      <w:pPr>
+        <w:spacing w:after="0"/>
+        <w:rPr>
+          <w:b/>
+          <w:bCs/>
+        </w:rPr>
+      </w:pPr>
+    </w:p>
+    <w:p>
+      <w:pPr>
+        <w:pStyle w:val="ListParagraph"/>
+        <w:numPr>
+          <w:ilvl w:val="0"/>
+          <w:numId w:val="1"/>
+        </w:numPr>
+        <w:spacing w:after="0"/>
+      </w:pPr>
+      <w:r>
+        <w:t xml:space="preserve">Specific heat – volumetric fraction * sh of the element – </w:t>
+      </w:r>
+    </w:p>
+    <w:p>
+      <w:pPr>
+        <w:spacing w:after="0"/>
+      </w:pPr>
+      <w:r>
+        <w:rPr>
+          <w:noProof/>
+        </w:rPr>
+        <w:drawing>
+          <wp:inline distT="0" distB="0" distL="0" distR="0" wp14:anchorId="2D61C42D" wp14:editId="676EC4C7">
+            <wp:extent cx="5079413" cy="2080500"/>
+            <wp:effectExtent l="0" t="0" r="6985" b="0"/>
+            <wp:docPr id="597133296" name="Picture 1" descr="A white paper with black text&#10;&#10;Description automatically generated"/>
+            <wp:cNvGraphicFramePr>
+              <a:graphicFrameLocks xmlns:a="http://schemas.openxmlformats.org/drawingml/2006/main" noChangeAspect="1"/>
+            </wp:cNvGraphicFramePr>
+            <a:graphic xmlns:a="http://schemas.openxmlformats.org/drawingml/2006/main">
+              <a:graphicData uri="http://schemas.openxmlformats.org/drawingml/2006/picture">
+                <pic:pic xmlns:pic="http://schemas.openxmlformats.org/drawingml/2006/picture">
+                  <pic:nvPicPr>
+                    <pic:cNvPr id="597133296" name="Picture 1" descr="A white paper with black text&#10;&#10;Description automatically generated"/>
+                    <pic:cNvPicPr/>
+                  </pic:nvPicPr>
+                  <pic:blipFill>
+                    <a:blip r:embed="rId8"/>
+                    <a:stretch>
+                      <a:fillRect/>
+                    </a:stretch>
+                  </pic:blipFill>
+                  <pic:spPr>
+                    <a:xfrm>
+                      <a:off x="0" y="0"/>
+                      <a:ext cx="5086291" cy="2083317"/>
+                    </a:xfrm>
+                    <a:prstGeom prst="rect">
+                      <a:avLst/>
+                    </a:prstGeom>
+                  </pic:spPr>
+                </pic:pic>
+              </a:graphicData>
+            </a:graphic>
+          </wp:inline>
+        </w:drawing>
+      </w:r>
+    </w:p>
+    <w:p>
+      <w:pPr>
+        <w:spacing w:after="0"/>
+      </w:pPr>
+    </w:p>
+    <w:p>
+      <w:pPr>
+        <w:spacing w:after="0"/>
+      </w:pPr>
+    </w:p>
+    <w:p>
+      <w:pPr>
+        <w:spacing w:after="0"/>
+      </w:pPr>
+      <w:r>
+        <w:rPr>
+          <w:noProof/>
+        </w:rPr>
+        <w:drawing>
+          <wp:inline distT="0" distB="0" distL="0" distR="0" wp14:anchorId="1F20E1E3" wp14:editId="4B868713">
+            <wp:extent cx="3943350" cy="609600"/>
+            <wp:effectExtent l="0" t="0" r="0" b="0"/>
+            <wp:docPr id="36990750" name="Picture 1" descr="A black text on a white background&#10;&#10;Description automatically generated"/>
+            <wp:cNvGraphicFramePr>
+              <a:graphicFrameLocks xmlns:a="http://schemas.openxmlformats.org/drawingml/2006/main" noChangeAspect="1"/>
+            </wp:cNvGraphicFramePr>
+            <a:graphic xmlns:a="http://schemas.openxmlformats.org/drawingml/2006/main">
+              <a:graphicData uri="http://schemas.openxmlformats.org/drawingml/2006/picture">
+                <pic:pic xmlns:pic="http://schemas.openxmlformats.org/drawingml/2006/picture">
+                  <pic:nvPicPr>
+                    <pic:cNvPr id="36990750" name="Picture 1" descr="A black text on a white background&#10;&#10;Description automatically generated"/>
+                    <pic:cNvPicPr/>
+                  </pic:nvPicPr>
+                  <pic:blipFill>
+                    <a:blip r:embed="rId9"/>
+                    <a:stretch>
+                      <a:fillRect/>
+                    </a:stretch>
+                  </pic:blipFill>
+                  <pic:spPr>
+                    <a:xfrm>
+                      <a:off x="0" y="0"/>
+                      <a:ext cx="3943350" cy="609600"/>
+                    </a:xfrm>
+                    <a:prstGeom prst="rect">
+                      <a:avLst/>
+                    </a:prstGeom>
+                  </pic:spPr>
+                </pic:pic>
+              </a:graphicData>
+            </a:graphic>
+          </wp:inline>
+        </w:drawing>
+      </w:r>
+    </w:p>
+    <w:p>
+      <w:pPr>
+        <w:spacing w:after="0"/>
+      </w:pPr>
+    </w:p>
+    <w:p>
+      <w:pPr>
+        <w:spacing w:after="0"/>
+      </w:pPr>
+    </w:p>
+    <w:p>
+      <w:pPr>
+        <w:spacing w:after="0"/>
+      </w:pPr>
+    </w:p>
+    <w:p>
+      <w:pPr>
+        <w:spacing w:after="0"/>
+      </w:pPr>
+    </w:p>
+    <w:p>
+      <w:pPr>
+        <w:spacing w:after="0"/>
+      </w:pPr>
+    </w:p>
+    <w:p>
+      <w:pPr>
+        <w:spacing w:after="0"/>
+      </w:pPr>
+      <w:r>
+        <w:rPr>
+          <w:noProof/>
+        </w:rPr>
+        <w:drawing>
+          <wp:inline distT="0" distB="0" distL="0" distR="0" wp14:anchorId="5BF00958" wp14:editId="3FB7B718">
+            <wp:extent cx="5731510" cy="1136015"/>
+            <wp:effectExtent l="0" t="0" r="2540" b="6985"/>
+            <wp:docPr id="496432665" name="Picture 1"/>
+            <wp:cNvGraphicFramePr>
+              <a:graphicFrameLocks xmlns:a="http://schemas.openxmlformats.org/drawingml/2006/main" noChangeAspect="1"/>
+            </wp:cNvGraphicFramePr>
+            <a:graphic xmlns:a="http://schemas.openxmlformats.org/drawingml/2006/main">
+              <a:graphicData uri="http://schemas.openxmlformats.org/drawingml/2006/picture">
+                <pic:pic xmlns:pic="http://schemas.openxmlformats.org/drawingml/2006/picture">
+                  <pic:nvPicPr>
+                    <pic:cNvPr id="496432665" name=""/>
+                    <pic:cNvPicPr/>
+                  </pic:nvPicPr>
+                  <pic:blipFill>
+                    <a:blip r:embed="rId10"/>
+                    <a:stretch>
+                      <a:fillRect/>
+                    </a:stretch>
+                  </pic:blipFill>
+                  <pic:spPr>
+                    <a:xfrm>
+                      <a:off x="0" y="0"/>
+                      <a:ext cx="5731510" cy="1136015"/>
+                    </a:xfrm>
+                    <a:prstGeom prst="rect">
+                      <a:avLst/>
+                    </a:prstGeom>
+                  </pic:spPr>
+                </pic:pic>
+              </a:graphicData>
+            </a:graphic>
+          </wp:inline>
+        </w:drawing>
+      </w:r>
+    </w:p>
+    <w:p>
+      <w:pPr>
+        <w:spacing w:after="0"/>
+      </w:pPr>
+    </w:p>
+    <w:p>
+      <w:pPr>
+        <w:spacing w:after="0"/>
+      </w:pPr>
+      <w:r>
+        <w:rPr>
+          <w:noProof/>
+        </w:rPr>
+        <w:drawing>
+          <wp:inline distT="0" distB="0" distL="0" distR="0" wp14:anchorId="1D14B429" wp14:editId="6AD37E56">
+            <wp:extent cx="5731510" cy="763905"/>
+            <wp:effectExtent l="0" t="0" r="2540" b="0"/>
+            <wp:docPr id="1298039894" name="Picture 1" descr="A close up of text&#10;&#10;Description automatically generated"/>
+            <wp:cNvGraphicFramePr>
+              <a:graphicFrameLocks xmlns:a="http://schemas.openxmlformats.org/drawingml/2006/main" noChangeAspect="1"/>
+            </wp:cNvGraphicFramePr>
+            <a:graphic xmlns:a="http://schemas.openxmlformats.org/drawingml/2006/main">
+              <a:graphicData uri="http://schemas.openxmlformats.org/drawingml/2006/picture">
+                <pic:pic xmlns:pic="http://schemas.openxmlformats.org/drawingml/2006/picture">
+                  <pic:nvPicPr>
+                    <pic:cNvPr id="1298039894" name="Picture 1" descr="A close up of text&#10;&#10;Description automatically generated"/>
+                    <pic:cNvPicPr/>
+                  </pic:nvPicPr>
+                  <pic:blipFill>
+                    <a:blip r:embed="rId11"/>
+                    <a:stretch>
+                      <a:fillRect/>
+                    </a:stretch>
+                  </pic:blipFill>
+                  <pic:spPr>
+                    <a:xfrm>
+                      <a:off x="0" y="0"/>
+                      <a:ext cx="5731510" cy="763905"/>
+                    </a:xfrm>
+                    <a:prstGeom prst="rect">
+                      <a:avLst/>
+                    </a:prstGeom>
+                  </pic:spPr>
+                </pic:pic>
+              </a:graphicData>
+            </a:graphic>
+          </wp:inline>
+        </w:drawing>
+      </w:r>
     </w:p>
     <w:sectPr>
       <w:pgSz w:w="11906" w:h="16838"/>
@@ -4853,6 +4942,41 @@
       <w:contextualSpacing/>
     </w:pPr>
   </w:style>
+  <w:style w:type="character" w:styleId="Hyperlink">
+    <w:name w:val="Hyperlink"/>
+    <w:basedOn w:val="DefaultParagraphFont"/>
+    <w:uiPriority w:val="99"/>
+    <w:unhideWhenUsed/>
+    <w:rsid w:val="00DC02BB"/>
+    <w:rPr>
+      <w:color w:val="0563C1" w:themeColor="hyperlink"/>
+      <w:u w:val="single"/>
+    </w:rPr>
+  </w:style>
+  <w:style w:type="character" w:styleId="UnresolvedMention">
+    <w:name w:val="Unresolved Mention"/>
+    <w:basedOn w:val="DefaultParagraphFont"/>
+    <w:uiPriority w:val="99"/>
+    <w:semiHidden/>
+    <w:unhideWhenUsed/>
+    <w:rsid w:val="00DC02BB"/>
+    <w:rPr>
+      <w:color w:val="605E5C"/>
+      <w:shd w:val="clear" w:color="auto" w:fill="E1DFDD"/>
+    </w:rPr>
+  </w:style>
+  <w:style w:type="character" w:styleId="FollowedHyperlink">
+    <w:name w:val="FollowedHyperlink"/>
+    <w:basedOn w:val="DefaultParagraphFont"/>
+    <w:uiPriority w:val="99"/>
+    <w:semiHidden/>
+    <w:unhideWhenUsed/>
+    <w:rsid w:val="006652D6"/>
+    <w:rPr>
+      <w:color w:val="954F72" w:themeColor="followedHyperlink"/>
+      <w:u w:val="single"/>
+    </w:rPr>
+  </w:style>
 </w:styles>
 </file>
 

</xml_diff>